<commit_message>
Cambios a la documentacion
</commit_message>
<xml_diff>
--- a/Documentacion/Documentacion senasoft.docx
+++ b/Documentacion/Documentacion senasoft.docx
@@ -13,10 +13,7 @@
     <w:p/>
     <w:p>
       <w:r>
-        <w:t xml:space="preserve">Se dará solución a este problema mediante una aplicación web la cual utilizara modelo vista controlador (MVC), este </w:t>
-      </w:r>
-      <w:r>
-        <w:t>patrón de diseño fue seleccionado ya que nos permite clasificar en capas separadas la información, lógica (</w:t>
+        <w:t>Se dará solución a este problema mediante una aplicación web la cual utilizara modelo vista controlador (MVC), este patrón de diseño fue seleccionado ya que nos permite clasificar en capas separadas la información, lógica (</w:t>
       </w:r>
       <w:proofErr w:type="spellStart"/>
       <w:r>
@@ -32,13 +29,7 @@
       </w:r>
       <w:proofErr w:type="spellEnd"/>
       <w:r>
-        <w:t>) y aparte de eso permite una modificación de los mismos sin que otra capa sea afectada</w:t>
-      </w:r>
-      <w:r>
-        <w:t xml:space="preserve"> permitiendo así que en instancias m</w:t>
-      </w:r>
-      <w:r>
-        <w:t xml:space="preserve">edias o tardías del desarrollo se pueda realizar modificaciones sin riesgo de </w:t>
+        <w:t xml:space="preserve">) y aparte de eso permite una modificación de los mismos sin que otra capa sea afectada permitiendo así que en instancias medias o tardías del desarrollo se pueda realizar modificaciones sin riesgo de </w:t>
       </w:r>
       <w:proofErr w:type="spellStart"/>
       <w:r>
@@ -71,19 +62,21 @@
       </w:r>
       <w:proofErr w:type="spellStart"/>
       <w:r>
-        <w:t>laravel</w:t>
-      </w:r>
-      <w:proofErr w:type="spellEnd"/>
-      <w:r>
-        <w:t xml:space="preserve"> (5.6) y angular respectivamente.</w:t>
-      </w:r>
-    </w:p>
-    <w:p>
-      <w:r>
-        <w:t>El diseño pr</w:t>
-      </w:r>
-      <w:r>
-        <w:t>incipal de la aplicación es el siguiente:</w:t>
+        <w:t>php</w:t>
+      </w:r>
+      <w:proofErr w:type="spellEnd"/>
+      <w:r>
+        <w:t xml:space="preserve"> puro</w:t>
+      </w:r>
+      <w:bookmarkStart w:id="0" w:name="_GoBack"/>
+      <w:bookmarkEnd w:id="0"/>
+      <w:r>
+        <w:t xml:space="preserve"> y angular respectivamente.</w:t>
+      </w:r>
+    </w:p>
+    <w:p>
+      <w:r>
+        <w:t>El diseño principal de la aplicación es el siguiente:</w:t>
       </w:r>
     </w:p>
     <w:p>
@@ -99,10 +92,7 @@
       </w:r>
       <w:r>
         <w:br/>
-        <w:t>En este diseño se tiene una lista de los productos en actual stock, desplegando la cantidad, su precio por unidad y su estado el cual servirá para validar si ese producto se encuentra sien</w:t>
-      </w:r>
-      <w:r>
-        <w:t>do distribuido por cualquiera de los proveedores.</w:t>
+        <w:t>En este diseño se tiene una lista de los productos en actual stock, desplegando la cantidad, su precio por unidad y su estado el cual servirá para validar si ese producto se encuentra siendo distribuido por cualquiera de los proveedores.</w:t>
       </w:r>
     </w:p>
     <w:p>
@@ -123,18 +113,12 @@
       </w:r>
       <w:proofErr w:type="spellEnd"/>
       <w:r>
-        <w:t xml:space="preserve"> donde se encuentren los productos a agregar, o en caso de que desee agregar manualmente tiene la opción de hacerlo, al terminar todo eso puede c</w:t>
-      </w:r>
-      <w:r>
-        <w:t>onfirmar sus cambios realizados mediante el botón izquierdo de la parte inferior de la lista de productos o en su defecto cancelarlos mediante el botón derecho.</w:t>
-      </w:r>
-    </w:p>
-    <w:p>
-      <w:r>
-        <w:t xml:space="preserve">Aparte de lo anterior, el encargado tendrá la posibilidad de actualizar un producto en el caso </w:t>
-      </w:r>
-      <w:r>
-        <w:t xml:space="preserve">que se requiera (por ejemplo un cambio en el precio) y podrá eliminarlos </w:t>
+        <w:t xml:space="preserve"> donde se encuentren los productos a agregar, o en caso de que desee agregar manualmente tiene la opción de hacerlo, al terminar todo eso puede confirmar sus cambios realizados mediante el botón izquierdo de la parte inferior de la lista de productos o en su defecto cancelarlos mediante el botón derecho.</w:t>
+      </w:r>
+    </w:p>
+    <w:p>
+      <w:r>
+        <w:t xml:space="preserve">Aparte de lo anterior, el encargado tendrá la posibilidad de actualizar un producto en el caso que se requiera (por ejemplo un cambio en el precio) y podrá eliminarlos </w:t>
       </w:r>
       <w:proofErr w:type="spellStart"/>
       <w:r>
@@ -200,18 +184,12 @@
       <w:proofErr w:type="spellEnd"/>
       <w:proofErr w:type="gramEnd"/>
       <w:r>
-        <w:t xml:space="preserve"> </w:t>
-      </w:r>
-      <w:r>
-        <w:t>Registro:</w:t>
-      </w:r>
-    </w:p>
-    <w:p>
-      <w:r>
-        <w:t>Mediante esta ventana se le permitirá al usuario registrarse en el sistema, ingresando sus datos personales y seleccionando la</w:t>
-      </w:r>
-      <w:r>
-        <w:t xml:space="preserve"> empresa a la que pertenece, después de completar el registro se le diseccionara a la pestaña de </w:t>
+        <w:t xml:space="preserve"> Registro:</w:t>
+      </w:r>
+    </w:p>
+    <w:p>
+      <w:r>
+        <w:t xml:space="preserve">Mediante esta ventana se le permitirá al usuario registrarse en el sistema, ingresando sus datos personales y seleccionando la empresa a la que pertenece, después de completar el registro se le diseccionara a la pestaña de </w:t>
       </w:r>
       <w:proofErr w:type="spellStart"/>
       <w:r>
@@ -333,10 +311,7 @@
       </w:r>
       <w:proofErr w:type="spellEnd"/>
       <w:r>
-        <w:t xml:space="preserve"> y lo dirigirá a la pesta</w:t>
-      </w:r>
-      <w:r>
-        <w:t>ña respectiva de su empresa</w:t>
+        <w:t xml:space="preserve"> y lo dirigirá a la pestaña respectiva de su empresa</w:t>
       </w:r>
     </w:p>
     <w:p>
@@ -429,10 +404,7 @@
       </w:r>
       <w:proofErr w:type="spellEnd"/>
       <w:r>
-        <w:t xml:space="preserve">, agregando los datos de cliente y los productos respectivos, permitiendo luego de esto guardar o cancelar, en caso de guardar se </w:t>
-      </w:r>
-      <w:r>
-        <w:t>guardara el registro en la base de datos y generara un documento el cual se puede imprimir</w:t>
+        <w:t>, agregando los datos de cliente y los productos respectivos, permitiendo luego de esto guardar o cancelar, en caso de guardar se guardara el registro en la base de datos y generara un documento el cual se puede imprimir</w:t>
       </w:r>
     </w:p>
     <w:p>
@@ -488,7 +460,6 @@
       </w:r>
     </w:p>
     <w:p>
-      <w:bookmarkStart w:id="0" w:name="_GoBack"/>
       <w:r>
         <w:rPr>
           <w:noProof/>
@@ -537,7 +508,6 @@
           </wp:inline>
         </w:drawing>
       </w:r>
-      <w:bookmarkEnd w:id="0"/>
     </w:p>
     <w:sectPr>
       <w:pgSz w:w="12240" w:h="15840"/>

</xml_diff>